<commit_message>
Resultate von Interviews und Umfrage
</commit_message>
<xml_diff>
--- a/Documents/Task 3/CS1 Task 3.docx
+++ b/Documents/Task 3/CS1 Task 3.docx
@@ -34,24 +34,15 @@
         <w:pStyle w:val="berschrift2"/>
         <w:rPr>
           <w:rFonts w:eastAsia="Times New Roman"/>
-          <w:lang w:eastAsia="de-CH"/>
-        </w:rPr>
-      </w:pPr>
-      <w:proofErr w:type="spellStart"/>
+          <w:lang w:val="en-GB" w:eastAsia="de-CH"/>
+        </w:rPr>
+      </w:pPr>
       <w:r>
         <w:rPr>
           <w:rFonts w:eastAsia="Times New Roman"/>
-          <w:lang w:eastAsia="de-CH"/>
-        </w:rPr>
-        <w:t>Scoping</w:t>
-      </w:r>
-      <w:proofErr w:type="spellEnd"/>
-      <w:r>
-        <w:rPr>
-          <w:rFonts w:eastAsia="Times New Roman"/>
-          <w:lang w:eastAsia="de-CH"/>
-        </w:rPr>
-        <w:t>:</w:t>
+          <w:lang w:val="en-GB" w:eastAsia="de-CH"/>
+        </w:rPr>
+        <w:t>Scoping:</w:t>
       </w:r>
     </w:p>
     <w:p>
@@ -514,10 +505,171 @@
     </w:p>
     <w:p>
       <w:pPr>
-        <w:rPr>
-          <w:lang w:eastAsia="de-CH"/>
-        </w:rPr>
-      </w:pPr>
+        <w:pStyle w:val="Listenabsatz"/>
+        <w:numPr>
+          <w:ilvl w:val="0"/>
+          <w:numId w:val="12"/>
+        </w:numPr>
+        <w:rPr>
+          <w:lang w:eastAsia="de-CH"/>
+        </w:rPr>
+      </w:pPr>
+      <w:r>
+        <w:rPr>
+          <w:lang w:eastAsia="de-CH"/>
+        </w:rPr>
+        <w:t>Die wichtigsten Funktionen sind die Terminverwaltung und die Medikamenten</w:t>
+      </w:r>
+      <w:r>
+        <w:rPr>
+          <w:lang w:eastAsia="de-CH"/>
+        </w:rPr>
+        <w:t>übersicht</w:t>
+      </w:r>
+    </w:p>
+    <w:p>
+      <w:pPr>
+        <w:pStyle w:val="Listenabsatz"/>
+        <w:numPr>
+          <w:ilvl w:val="0"/>
+          <w:numId w:val="12"/>
+        </w:numPr>
+        <w:rPr>
+          <w:lang w:eastAsia="de-CH"/>
+        </w:rPr>
+      </w:pPr>
+      <w:r>
+        <w:rPr>
+          <w:lang w:eastAsia="de-CH"/>
+        </w:rPr>
+        <w:t>Häufig wurde die Erinnerung an Termine und die Medikamenteneinnahme erwähnt</w:t>
+      </w:r>
+    </w:p>
+    <w:p>
+      <w:pPr>
+        <w:pStyle w:val="Listenabsatz"/>
+        <w:numPr>
+          <w:ilvl w:val="0"/>
+          <w:numId w:val="12"/>
+        </w:numPr>
+        <w:rPr>
+          <w:lang w:eastAsia="de-CH"/>
+        </w:rPr>
+      </w:pPr>
+      <w:r>
+        <w:rPr>
+          <w:lang w:eastAsia="de-CH"/>
+        </w:rPr>
+        <w:t>Die Medikamentenrückmeldung wurde nicht so häufig als gewollte Funktion erwähnt</w:t>
+      </w:r>
+    </w:p>
+    <w:p>
+      <w:pPr>
+        <w:pStyle w:val="Listenabsatz"/>
+        <w:numPr>
+          <w:ilvl w:val="0"/>
+          <w:numId w:val="12"/>
+        </w:numPr>
+        <w:rPr>
+          <w:lang w:eastAsia="de-CH"/>
+        </w:rPr>
+      </w:pPr>
+      <w:r>
+        <w:rPr>
+          <w:lang w:eastAsia="de-CH"/>
+        </w:rPr>
+        <w:t>Patienteninformationen zu den Medikamenten</w:t>
+      </w:r>
+    </w:p>
+    <w:p>
+      <w:pPr>
+        <w:pStyle w:val="Listenabsatz"/>
+        <w:numPr>
+          <w:ilvl w:val="0"/>
+          <w:numId w:val="12"/>
+        </w:numPr>
+        <w:rPr>
+          <w:lang w:eastAsia="de-CH"/>
+        </w:rPr>
+      </w:pPr>
+      <w:r>
+        <w:rPr>
+          <w:lang w:eastAsia="de-CH"/>
+        </w:rPr>
+        <w:t>Einfachheit</w:t>
+      </w:r>
+    </w:p>
+    <w:p>
+      <w:pPr>
+        <w:pStyle w:val="Listenabsatz"/>
+        <w:numPr>
+          <w:ilvl w:val="0"/>
+          <w:numId w:val="12"/>
+        </w:numPr>
+        <w:rPr>
+          <w:lang w:eastAsia="de-CH"/>
+        </w:rPr>
+      </w:pPr>
+      <w:r>
+        <w:rPr>
+          <w:lang w:eastAsia="de-CH"/>
+        </w:rPr>
+        <w:t>Sicherheit</w:t>
+      </w:r>
+    </w:p>
+    <w:p>
+      <w:pPr>
+        <w:pStyle w:val="Listenabsatz"/>
+        <w:numPr>
+          <w:ilvl w:val="0"/>
+          <w:numId w:val="12"/>
+        </w:numPr>
+        <w:rPr>
+          <w:lang w:eastAsia="de-CH"/>
+        </w:rPr>
+      </w:pPr>
+      <w:r>
+        <w:rPr>
+          <w:lang w:eastAsia="de-CH"/>
+        </w:rPr>
+        <w:t>Übersichtlich</w:t>
+      </w:r>
+    </w:p>
+    <w:p>
+      <w:pPr>
+        <w:pStyle w:val="Listenabsatz"/>
+        <w:numPr>
+          <w:ilvl w:val="0"/>
+          <w:numId w:val="12"/>
+        </w:numPr>
+        <w:rPr>
+          <w:lang w:eastAsia="de-CH"/>
+        </w:rPr>
+      </w:pPr>
+      <w:r>
+        <w:rPr>
+          <w:lang w:eastAsia="de-CH"/>
+        </w:rPr>
+        <w:t>Nicht gewünscht sind: tägliche Fitnessübungen, Reiseinformationen.</w:t>
+      </w:r>
+    </w:p>
+    <w:p>
+      <w:pPr>
+        <w:pStyle w:val="Listenabsatz"/>
+        <w:numPr>
+          <w:ilvl w:val="0"/>
+          <w:numId w:val="12"/>
+        </w:numPr>
+        <w:rPr>
+          <w:lang w:eastAsia="de-CH"/>
+        </w:rPr>
+      </w:pPr>
+      <w:r>
+        <w:rPr>
+          <w:lang w:eastAsia="de-CH"/>
+        </w:rPr>
+        <w:t>Ein digitales Impfdossier wurde ausgeglichen gewünscht bzw. nicht gewünscht</w:t>
+      </w:r>
     </w:p>
     <w:p>
       <w:pPr>
@@ -531,6 +683,139 @@
         </w:rPr>
         <w:t>Zusätzlich haben wir zwei Interviews durchgeführt, welche zu folgenden Rückschlüssen für unsere App führten:</w:t>
       </w:r>
+    </w:p>
+    <w:p>
+      <w:pPr>
+        <w:pStyle w:val="Listenabsatz"/>
+        <w:numPr>
+          <w:ilvl w:val="0"/>
+          <w:numId w:val="11"/>
+        </w:numPr>
+        <w:rPr>
+          <w:lang w:eastAsia="de-CH"/>
+        </w:rPr>
+      </w:pPr>
+      <w:r>
+        <w:rPr>
+          <w:lang w:eastAsia="de-CH"/>
+        </w:rPr>
+        <w:t>Bereitschaft, eine App zu verwenden, ist sehr unterschiedlich</w:t>
+      </w:r>
+    </w:p>
+    <w:p>
+      <w:pPr>
+        <w:pStyle w:val="Listenabsatz"/>
+        <w:numPr>
+          <w:ilvl w:val="0"/>
+          <w:numId w:val="11"/>
+        </w:numPr>
+        <w:rPr>
+          <w:lang w:eastAsia="de-CH"/>
+        </w:rPr>
+      </w:pPr>
+      <w:r>
+        <w:rPr>
+          <w:lang w:eastAsia="de-CH"/>
+        </w:rPr>
+        <w:t>Wenn sie verwendet würde, ist der Datenschutz zentral.</w:t>
+      </w:r>
+    </w:p>
+    <w:p>
+      <w:pPr>
+        <w:pStyle w:val="Listenabsatz"/>
+        <w:numPr>
+          <w:ilvl w:val="0"/>
+          <w:numId w:val="11"/>
+        </w:numPr>
+        <w:rPr>
+          <w:lang w:eastAsia="de-CH"/>
+        </w:rPr>
+      </w:pPr>
+      <w:r>
+        <w:rPr>
+          <w:lang w:eastAsia="de-CH"/>
+        </w:rPr>
+        <w:t>Die Anwendung soll nur das machen, was der Benutzer will.</w:t>
+      </w:r>
+    </w:p>
+    <w:p>
+      <w:pPr>
+        <w:pStyle w:val="Listenabsatz"/>
+        <w:numPr>
+          <w:ilvl w:val="0"/>
+          <w:numId w:val="11"/>
+        </w:numPr>
+        <w:rPr>
+          <w:lang w:eastAsia="de-CH"/>
+        </w:rPr>
+      </w:pPr>
+      <w:r>
+        <w:rPr>
+          <w:lang w:eastAsia="de-CH"/>
+        </w:rPr>
+        <w:t>Für die Medikation: Vom Arzt verordnete und Selbstmedikation muss getrennt sein.</w:t>
+      </w:r>
+    </w:p>
+    <w:p>
+      <w:pPr>
+        <w:pStyle w:val="Listenabsatz"/>
+        <w:numPr>
+          <w:ilvl w:val="0"/>
+          <w:numId w:val="11"/>
+        </w:numPr>
+        <w:rPr>
+          <w:lang w:eastAsia="de-CH"/>
+        </w:rPr>
+      </w:pPr>
+      <w:r>
+        <w:rPr>
+          <w:lang w:eastAsia="de-CH"/>
+        </w:rPr>
+        <w:t>Für die Einnahme der Medikamente soll eine Erinnerung definiert werden können und die Einnahme soll nachvollziehbar dokumentiert sein.</w:t>
+      </w:r>
+    </w:p>
+    <w:p>
+      <w:pPr>
+        <w:pStyle w:val="Listenabsatz"/>
+        <w:numPr>
+          <w:ilvl w:val="0"/>
+          <w:numId w:val="11"/>
+        </w:numPr>
+        <w:rPr>
+          <w:lang w:eastAsia="de-CH"/>
+        </w:rPr>
+      </w:pPr>
+      <w:r>
+        <w:rPr>
+          <w:lang w:eastAsia="de-CH"/>
+        </w:rPr>
+        <w:t>Das Nachkaufen von Medikamenten unterstützen</w:t>
+      </w:r>
+    </w:p>
+    <w:p>
+      <w:pPr>
+        <w:pStyle w:val="Listenabsatz"/>
+        <w:numPr>
+          <w:ilvl w:val="0"/>
+          <w:numId w:val="11"/>
+        </w:numPr>
+        <w:rPr>
+          <w:lang w:eastAsia="de-CH"/>
+        </w:rPr>
+      </w:pPr>
+      <w:r>
+        <w:rPr>
+          <w:lang w:eastAsia="de-CH"/>
+        </w:rPr>
+        <w:t>Terminplanung wurde immer gewünscht, mit Terminverschiebe- und Erinnerungsfunktion.</w:t>
+      </w:r>
+    </w:p>
+    <w:p>
+      <w:pPr>
+        <w:rPr>
+          <w:lang w:eastAsia="de-CH"/>
+        </w:rPr>
+      </w:pPr>
     </w:p>
     <w:p>
       <w:pPr>
@@ -656,689 +941,768 @@
           <w:rFonts w:eastAsia="Times New Roman"/>
           <w:lang w:val="en-GB" w:eastAsia="de-CH"/>
         </w:rPr>
+        <w:t>Design</w:t>
+      </w:r>
+    </w:p>
+    <w:p>
+      <w:pPr>
+        <w:spacing w:after="0" w:line="240" w:lineRule="auto"/>
+        <w:rPr>
+          <w:rFonts w:ascii="Calibri" w:eastAsia="Times New Roman" w:hAnsi="Calibri" w:cs="Times New Roman"/>
+          <w:b/>
+          <w:color w:val="000000"/>
+          <w:lang w:val="en-GB" w:eastAsia="de-CH"/>
+        </w:rPr>
+      </w:pPr>
+      <w:r>
+        <w:rPr>
+          <w:rFonts w:ascii="Calibri" w:eastAsia="Times New Roman" w:hAnsi="Calibri" w:cs="Times New Roman"/>
+          <w:b/>
+          <w:color w:val="000000"/>
+          <w:lang w:val="en-GB" w:eastAsia="de-CH"/>
+        </w:rPr>
+        <w:t xml:space="preserve">Use Case “Das App </w:t>
+      </w:r>
+      <w:proofErr w:type="spellStart"/>
+      <w:r>
+        <w:rPr>
+          <w:rFonts w:ascii="Calibri" w:eastAsia="Times New Roman" w:hAnsi="Calibri" w:cs="Times New Roman"/>
+          <w:b/>
+          <w:color w:val="000000"/>
+          <w:lang w:val="en-GB" w:eastAsia="de-CH"/>
+        </w:rPr>
+        <w:t>Öffnen</w:t>
+      </w:r>
+      <w:proofErr w:type="spellEnd"/>
+      <w:r>
+        <w:rPr>
+          <w:rFonts w:ascii="Calibri" w:eastAsia="Times New Roman" w:hAnsi="Calibri" w:cs="Times New Roman"/>
+          <w:b/>
+          <w:color w:val="000000"/>
+          <w:lang w:val="en-GB" w:eastAsia="de-CH"/>
+        </w:rPr>
+        <w:t>”</w:t>
+      </w:r>
+    </w:p>
+    <w:p>
+      <w:pPr>
+        <w:spacing w:after="0" w:line="240" w:lineRule="auto"/>
+        <w:rPr>
+          <w:rFonts w:ascii="Calibri" w:eastAsia="Times New Roman" w:hAnsi="Calibri" w:cs="Times New Roman"/>
+          <w:color w:val="000000"/>
+          <w:lang w:eastAsia="de-CH"/>
+        </w:rPr>
+      </w:pPr>
+      <w:r>
+        <w:rPr>
+          <w:rFonts w:ascii="Calibri" w:eastAsia="Times New Roman" w:hAnsi="Calibri" w:cs="Times New Roman"/>
+          <w:color w:val="000000"/>
+          <w:lang w:eastAsia="de-CH"/>
+        </w:rPr>
+        <w:t>Hanna</w:t>
+      </w:r>
+      <w:r>
+        <w:rPr>
+          <w:rFonts w:ascii="Calibri" w:eastAsia="Times New Roman" w:hAnsi="Calibri" w:cs="Times New Roman"/>
+          <w:color w:val="000000"/>
+          <w:lang w:eastAsia="de-CH"/>
+        </w:rPr>
+        <w:t xml:space="preserve"> klickt auf das App-Icon auf seinem Smartphone, das App öffnet sich und zeigt den Einstiegsbildschirm an.</w:t>
+      </w:r>
+    </w:p>
+    <w:p>
+      <w:pPr>
+        <w:spacing w:after="0" w:line="240" w:lineRule="auto"/>
+        <w:rPr>
+          <w:rFonts w:ascii="Calibri" w:eastAsia="Times New Roman" w:hAnsi="Calibri" w:cs="Times New Roman"/>
+          <w:b/>
+          <w:color w:val="000000"/>
+          <w:lang w:eastAsia="de-CH"/>
+        </w:rPr>
+      </w:pPr>
+      <w:proofErr w:type="spellStart"/>
+      <w:r>
+        <w:rPr>
+          <w:rFonts w:ascii="Calibri" w:eastAsia="Times New Roman" w:hAnsi="Calibri" w:cs="Times New Roman"/>
+          <w:b/>
+          <w:color w:val="000000"/>
+          <w:lang w:eastAsia="de-CH"/>
+        </w:rPr>
+        <w:t>Use</w:t>
+      </w:r>
+      <w:proofErr w:type="spellEnd"/>
+      <w:r>
+        <w:rPr>
+          <w:rFonts w:ascii="Calibri" w:eastAsia="Times New Roman" w:hAnsi="Calibri" w:cs="Times New Roman"/>
+          <w:b/>
+          <w:color w:val="000000"/>
+          <w:lang w:eastAsia="de-CH"/>
+        </w:rPr>
+        <w:t xml:space="preserve"> Case „Das App schliessen“</w:t>
+      </w:r>
+    </w:p>
+    <w:p>
+      <w:pPr>
+        <w:spacing w:after="0" w:line="240" w:lineRule="auto"/>
+        <w:rPr>
+          <w:rFonts w:ascii="Calibri" w:eastAsia="Times New Roman" w:hAnsi="Calibri" w:cs="Times New Roman"/>
+          <w:color w:val="000000"/>
+          <w:lang w:eastAsia="de-CH"/>
+        </w:rPr>
+      </w:pPr>
+      <w:r>
+        <w:rPr>
+          <w:rFonts w:ascii="Calibri" w:eastAsia="Times New Roman" w:hAnsi="Calibri" w:cs="Times New Roman"/>
+          <w:color w:val="000000"/>
+          <w:lang w:eastAsia="de-CH"/>
+        </w:rPr>
+        <w:t>Hanna schliesst über den Home-Button das App.</w:t>
+      </w:r>
+    </w:p>
+    <w:p>
+      <w:pPr>
+        <w:spacing w:after="0" w:line="240" w:lineRule="auto"/>
+        <w:rPr>
+          <w:rFonts w:ascii="Calibri" w:eastAsia="Times New Roman" w:hAnsi="Calibri" w:cs="Times New Roman"/>
+          <w:b/>
+          <w:color w:val="000000"/>
+          <w:lang w:eastAsia="de-CH"/>
+        </w:rPr>
+      </w:pPr>
+      <w:proofErr w:type="spellStart"/>
+      <w:r>
+        <w:rPr>
+          <w:rFonts w:ascii="Calibri" w:eastAsia="Times New Roman" w:hAnsi="Calibri" w:cs="Times New Roman"/>
+          <w:b/>
+          <w:color w:val="000000"/>
+          <w:lang w:eastAsia="de-CH"/>
+        </w:rPr>
+        <w:t>Use</w:t>
+      </w:r>
+      <w:proofErr w:type="spellEnd"/>
+      <w:r>
+        <w:rPr>
+          <w:rFonts w:ascii="Calibri" w:eastAsia="Times New Roman" w:hAnsi="Calibri" w:cs="Times New Roman"/>
+          <w:b/>
+          <w:color w:val="000000"/>
+          <w:lang w:eastAsia="de-CH"/>
+        </w:rPr>
+        <w:t xml:space="preserve"> Case „Termin Planen“</w:t>
+      </w:r>
+    </w:p>
+    <w:p>
+      <w:pPr>
+        <w:spacing w:after="0" w:line="240" w:lineRule="auto"/>
+        <w:rPr>
+          <w:rFonts w:ascii="Calibri" w:eastAsia="Times New Roman" w:hAnsi="Calibri" w:cs="Times New Roman"/>
+          <w:color w:val="000000"/>
+          <w:lang w:eastAsia="de-CH"/>
+        </w:rPr>
+      </w:pPr>
+      <w:r>
+        <w:rPr>
+          <w:rFonts w:ascii="Calibri" w:eastAsia="Times New Roman" w:hAnsi="Calibri" w:cs="Times New Roman"/>
+          <w:color w:val="000000"/>
+          <w:lang w:eastAsia="de-CH"/>
+        </w:rPr>
+        <w:t xml:space="preserve">Hans-Ulrich kann einen Termin initial planen, wobei aus freien </w:t>
+      </w:r>
+      <w:proofErr w:type="gramStart"/>
+      <w:r>
+        <w:rPr>
+          <w:rFonts w:ascii="Calibri" w:eastAsia="Times New Roman" w:hAnsi="Calibri" w:cs="Times New Roman"/>
+          <w:color w:val="000000"/>
+          <w:lang w:eastAsia="de-CH"/>
+        </w:rPr>
+        <w:t>Termine</w:t>
+      </w:r>
+      <w:proofErr w:type="gramEnd"/>
+      <w:r>
+        <w:rPr>
+          <w:rFonts w:ascii="Calibri" w:eastAsia="Times New Roman" w:hAnsi="Calibri" w:cs="Times New Roman"/>
+          <w:color w:val="000000"/>
+          <w:lang w:eastAsia="de-CH"/>
+        </w:rPr>
+        <w:t xml:space="preserve"> des Arztes ausgewählt werden kann.</w:t>
+      </w:r>
+    </w:p>
+    <w:p>
+      <w:pPr>
+        <w:spacing w:after="0" w:line="240" w:lineRule="auto"/>
+        <w:rPr>
+          <w:rFonts w:ascii="Calibri" w:eastAsia="Times New Roman" w:hAnsi="Calibri" w:cs="Times New Roman"/>
+          <w:b/>
+          <w:color w:val="000000"/>
+          <w:lang w:eastAsia="de-CH"/>
+        </w:rPr>
+      </w:pPr>
+      <w:proofErr w:type="spellStart"/>
+      <w:r>
+        <w:rPr>
+          <w:rFonts w:ascii="Calibri" w:eastAsia="Times New Roman" w:hAnsi="Calibri" w:cs="Times New Roman"/>
+          <w:b/>
+          <w:color w:val="000000"/>
+          <w:lang w:eastAsia="de-CH"/>
+        </w:rPr>
+        <w:t>Use</w:t>
+      </w:r>
+      <w:proofErr w:type="spellEnd"/>
+      <w:r>
+        <w:rPr>
+          <w:rFonts w:ascii="Calibri" w:eastAsia="Times New Roman" w:hAnsi="Calibri" w:cs="Times New Roman"/>
+          <w:b/>
+          <w:color w:val="000000"/>
+          <w:lang w:eastAsia="de-CH"/>
+        </w:rPr>
+        <w:t>-Case „Termin verschieben“</w:t>
+      </w:r>
+    </w:p>
+    <w:p>
+      <w:pPr>
+        <w:spacing w:after="0" w:line="240" w:lineRule="auto"/>
+        <w:rPr>
+          <w:rFonts w:ascii="Calibri" w:eastAsia="Times New Roman" w:hAnsi="Calibri" w:cs="Times New Roman"/>
+          <w:color w:val="000000"/>
+          <w:lang w:eastAsia="de-CH"/>
+        </w:rPr>
+      </w:pPr>
+      <w:r>
+        <w:rPr>
+          <w:rFonts w:ascii="Calibri" w:eastAsia="Times New Roman" w:hAnsi="Calibri" w:cs="Times New Roman"/>
+          <w:color w:val="000000"/>
+          <w:lang w:eastAsia="de-CH"/>
+        </w:rPr>
+        <w:t>Hans-Ulrich kann einen bestehenden Termin verschieben, wobei der bisherige Zeitpunkt freigegeben wird und ein neuer Zeitpunkt ausgewählt werden kann.</w:t>
+      </w:r>
+    </w:p>
+    <w:p>
+      <w:pPr>
+        <w:spacing w:after="0" w:line="240" w:lineRule="auto"/>
+        <w:rPr>
+          <w:rFonts w:ascii="Calibri" w:eastAsia="Times New Roman" w:hAnsi="Calibri" w:cs="Times New Roman"/>
+          <w:b/>
+          <w:color w:val="000000"/>
+          <w:lang w:eastAsia="de-CH"/>
+        </w:rPr>
+      </w:pPr>
+      <w:proofErr w:type="spellStart"/>
+      <w:r>
+        <w:rPr>
+          <w:rFonts w:ascii="Calibri" w:eastAsia="Times New Roman" w:hAnsi="Calibri" w:cs="Times New Roman"/>
+          <w:b/>
+          <w:color w:val="000000"/>
+          <w:lang w:eastAsia="de-CH"/>
+        </w:rPr>
+        <w:t>Use</w:t>
+      </w:r>
+      <w:proofErr w:type="spellEnd"/>
+      <w:r>
+        <w:rPr>
+          <w:rFonts w:ascii="Calibri" w:eastAsia="Times New Roman" w:hAnsi="Calibri" w:cs="Times New Roman"/>
+          <w:b/>
+          <w:color w:val="000000"/>
+          <w:lang w:eastAsia="de-CH"/>
+        </w:rPr>
+        <w:t xml:space="preserve"> Case „Termin absagen“</w:t>
+      </w:r>
+    </w:p>
+    <w:p>
+      <w:pPr>
+        <w:spacing w:after="0" w:line="240" w:lineRule="auto"/>
+        <w:rPr>
+          <w:rFonts w:ascii="Calibri" w:eastAsia="Times New Roman" w:hAnsi="Calibri" w:cs="Times New Roman"/>
+          <w:color w:val="000000"/>
+          <w:lang w:eastAsia="de-CH"/>
+        </w:rPr>
+      </w:pPr>
+      <w:r>
+        <w:rPr>
+          <w:rFonts w:ascii="Calibri" w:eastAsia="Times New Roman" w:hAnsi="Calibri" w:cs="Times New Roman"/>
+          <w:color w:val="000000"/>
+          <w:lang w:eastAsia="de-CH"/>
+        </w:rPr>
+        <w:t xml:space="preserve">Hans-Ulrich </w:t>
+      </w:r>
+      <w:r>
+        <w:rPr>
+          <w:rFonts w:ascii="Calibri" w:eastAsia="Times New Roman" w:hAnsi="Calibri" w:cs="Times New Roman"/>
+          <w:color w:val="000000"/>
+          <w:lang w:eastAsia="de-CH"/>
+        </w:rPr>
+        <w:t>kann einen bestehenden Termin absagen, wobei er für den Arzt freigegeben wird.</w:t>
+      </w:r>
+    </w:p>
+    <w:p>
+      <w:pPr>
+        <w:spacing w:after="0" w:line="240" w:lineRule="auto"/>
+        <w:rPr>
+          <w:rFonts w:ascii="Calibri" w:eastAsia="Times New Roman" w:hAnsi="Calibri" w:cs="Times New Roman"/>
+          <w:b/>
+          <w:color w:val="000000"/>
+          <w:lang w:eastAsia="de-CH"/>
+        </w:rPr>
+      </w:pPr>
+      <w:proofErr w:type="spellStart"/>
+      <w:r>
+        <w:rPr>
+          <w:rFonts w:ascii="Calibri" w:eastAsia="Times New Roman" w:hAnsi="Calibri" w:cs="Times New Roman"/>
+          <w:b/>
+          <w:color w:val="000000"/>
+          <w:lang w:eastAsia="de-CH"/>
+        </w:rPr>
+        <w:t>Use</w:t>
+      </w:r>
+      <w:proofErr w:type="spellEnd"/>
+      <w:r>
+        <w:rPr>
+          <w:rFonts w:ascii="Calibri" w:eastAsia="Times New Roman" w:hAnsi="Calibri" w:cs="Times New Roman"/>
+          <w:b/>
+          <w:color w:val="000000"/>
+          <w:lang w:eastAsia="de-CH"/>
+        </w:rPr>
+        <w:t xml:space="preserve"> Case „Medikamentenübersicht“</w:t>
+      </w:r>
+    </w:p>
+    <w:p>
+      <w:pPr>
+        <w:spacing w:after="0" w:line="240" w:lineRule="auto"/>
+        <w:rPr>
+          <w:rFonts w:ascii="Calibri" w:eastAsia="Times New Roman" w:hAnsi="Calibri" w:cs="Times New Roman"/>
+          <w:color w:val="000000"/>
+          <w:lang w:eastAsia="de-CH"/>
+        </w:rPr>
+      </w:pPr>
+      <w:r>
+        <w:rPr>
+          <w:lang w:eastAsia="de-CH"/>
+        </w:rPr>
+        <w:t xml:space="preserve">Margrit </w:t>
+      </w:r>
+      <w:r>
+        <w:rPr>
+          <w:rFonts w:ascii="Calibri" w:eastAsia="Times New Roman" w:hAnsi="Calibri" w:cs="Times New Roman"/>
+          <w:color w:val="000000"/>
+          <w:lang w:eastAsia="de-CH"/>
+        </w:rPr>
+        <w:t>kann eine Übersicht über seine erfassten Medikamente verschaffen.</w:t>
+      </w:r>
+    </w:p>
+    <w:p>
+      <w:pPr>
+        <w:spacing w:after="0" w:line="240" w:lineRule="auto"/>
+        <w:rPr>
+          <w:rFonts w:ascii="Calibri" w:eastAsia="Times New Roman" w:hAnsi="Calibri" w:cs="Times New Roman"/>
+          <w:b/>
+          <w:color w:val="000000"/>
+          <w:lang w:eastAsia="de-CH"/>
+        </w:rPr>
+      </w:pPr>
+      <w:proofErr w:type="spellStart"/>
+      <w:r>
+        <w:rPr>
+          <w:rFonts w:ascii="Calibri" w:eastAsia="Times New Roman" w:hAnsi="Calibri" w:cs="Times New Roman"/>
+          <w:b/>
+          <w:color w:val="000000"/>
+          <w:lang w:eastAsia="de-CH"/>
+        </w:rPr>
+        <w:t>Use</w:t>
+      </w:r>
+      <w:proofErr w:type="spellEnd"/>
+      <w:r>
+        <w:rPr>
+          <w:rFonts w:ascii="Calibri" w:eastAsia="Times New Roman" w:hAnsi="Calibri" w:cs="Times New Roman"/>
+          <w:b/>
+          <w:color w:val="000000"/>
+          <w:lang w:eastAsia="de-CH"/>
+        </w:rPr>
+        <w:t xml:space="preserve"> Case „Medikament erfassen“ manuell</w:t>
+      </w:r>
+    </w:p>
+    <w:p>
+      <w:pPr>
+        <w:spacing w:after="0" w:line="240" w:lineRule="auto"/>
+        <w:rPr>
+          <w:rFonts w:ascii="Calibri" w:eastAsia="Times New Roman" w:hAnsi="Calibri" w:cs="Times New Roman"/>
+          <w:color w:val="000000"/>
+          <w:lang w:eastAsia="de-CH"/>
+        </w:rPr>
+      </w:pPr>
+      <w:r>
+        <w:rPr>
+          <w:lang w:eastAsia="de-CH"/>
+        </w:rPr>
+        <w:t xml:space="preserve">Margrit </w:t>
+      </w:r>
+      <w:r>
+        <w:rPr>
+          <w:rFonts w:ascii="Calibri" w:eastAsia="Times New Roman" w:hAnsi="Calibri" w:cs="Times New Roman"/>
+          <w:color w:val="000000"/>
+          <w:lang w:eastAsia="de-CH"/>
+        </w:rPr>
+        <w:t>kann ein Medikament manuell erfassen.</w:t>
+      </w:r>
+    </w:p>
+    <w:p>
+      <w:pPr>
+        <w:spacing w:after="0" w:line="240" w:lineRule="auto"/>
+        <w:rPr>
+          <w:rFonts w:ascii="Calibri" w:eastAsia="Times New Roman" w:hAnsi="Calibri" w:cs="Times New Roman"/>
+          <w:b/>
+          <w:color w:val="000000"/>
+          <w:lang w:eastAsia="de-CH"/>
+        </w:rPr>
+      </w:pPr>
+      <w:proofErr w:type="spellStart"/>
+      <w:r>
+        <w:rPr>
+          <w:rFonts w:ascii="Calibri" w:eastAsia="Times New Roman" w:hAnsi="Calibri" w:cs="Times New Roman"/>
+          <w:b/>
+          <w:color w:val="000000"/>
+          <w:lang w:eastAsia="de-CH"/>
+        </w:rPr>
+        <w:t>Use</w:t>
+      </w:r>
+      <w:proofErr w:type="spellEnd"/>
+      <w:r>
+        <w:rPr>
+          <w:rFonts w:ascii="Calibri" w:eastAsia="Times New Roman" w:hAnsi="Calibri" w:cs="Times New Roman"/>
+          <w:b/>
+          <w:color w:val="000000"/>
+          <w:lang w:eastAsia="de-CH"/>
+        </w:rPr>
+        <w:t xml:space="preserve"> Case „Medikament erfassen </w:t>
+      </w:r>
+      <w:proofErr w:type="spellStart"/>
+      <w:r>
+        <w:rPr>
+          <w:rFonts w:ascii="Calibri" w:eastAsia="Times New Roman" w:hAnsi="Calibri" w:cs="Times New Roman"/>
+          <w:b/>
+          <w:color w:val="000000"/>
+          <w:lang w:eastAsia="de-CH"/>
+        </w:rPr>
+        <w:t>Photo</w:t>
+      </w:r>
+      <w:proofErr w:type="spellEnd"/>
+    </w:p>
+    <w:p>
+      <w:pPr>
+        <w:spacing w:after="0" w:line="240" w:lineRule="auto"/>
+        <w:rPr>
+          <w:rFonts w:ascii="Calibri" w:eastAsia="Times New Roman" w:hAnsi="Calibri" w:cs="Times New Roman"/>
+          <w:color w:val="000000"/>
+          <w:lang w:eastAsia="de-CH"/>
+        </w:rPr>
+      </w:pPr>
+      <w:r>
+        <w:rPr>
+          <w:rFonts w:ascii="Calibri" w:eastAsia="Times New Roman" w:hAnsi="Calibri" w:cs="Times New Roman"/>
+          <w:color w:val="000000"/>
+          <w:lang w:eastAsia="de-CH"/>
+        </w:rPr>
+        <w:t xml:space="preserve">Margrit kann ein Medikamenten-Strichcode </w:t>
+      </w:r>
+      <w:proofErr w:type="spellStart"/>
+      <w:r>
+        <w:rPr>
+          <w:rFonts w:ascii="Calibri" w:eastAsia="Times New Roman" w:hAnsi="Calibri" w:cs="Times New Roman"/>
+          <w:color w:val="000000"/>
+          <w:lang w:eastAsia="de-CH"/>
+        </w:rPr>
+        <w:t>fotographieren</w:t>
+      </w:r>
+      <w:proofErr w:type="spellEnd"/>
+      <w:r>
+        <w:rPr>
+          <w:rFonts w:ascii="Calibri" w:eastAsia="Times New Roman" w:hAnsi="Calibri" w:cs="Times New Roman"/>
+          <w:color w:val="000000"/>
+          <w:lang w:eastAsia="de-CH"/>
+        </w:rPr>
+        <w:t>, woraufhin das Medikament ausgewählt wird.</w:t>
+      </w:r>
+    </w:p>
+    <w:p>
+      <w:pPr>
+        <w:spacing w:after="0" w:line="240" w:lineRule="auto"/>
+        <w:rPr>
+          <w:rFonts w:ascii="Calibri" w:eastAsia="Times New Roman" w:hAnsi="Calibri" w:cs="Times New Roman"/>
+          <w:b/>
+          <w:color w:val="000000"/>
+          <w:lang w:eastAsia="de-CH"/>
+        </w:rPr>
+      </w:pPr>
+      <w:proofErr w:type="spellStart"/>
+      <w:r>
+        <w:rPr>
+          <w:rFonts w:ascii="Calibri" w:eastAsia="Times New Roman" w:hAnsi="Calibri" w:cs="Times New Roman"/>
+          <w:b/>
+          <w:color w:val="000000"/>
+          <w:lang w:eastAsia="de-CH"/>
+        </w:rPr>
+        <w:t>Use</w:t>
+      </w:r>
+      <w:proofErr w:type="spellEnd"/>
+      <w:r>
+        <w:rPr>
+          <w:rFonts w:ascii="Calibri" w:eastAsia="Times New Roman" w:hAnsi="Calibri" w:cs="Times New Roman"/>
+          <w:b/>
+          <w:color w:val="000000"/>
+          <w:lang w:eastAsia="de-CH"/>
+        </w:rPr>
+        <w:t xml:space="preserve"> Case „Medikament erfassen </w:t>
+      </w:r>
+      <w:proofErr w:type="spellStart"/>
+      <w:r>
+        <w:rPr>
+          <w:rFonts w:ascii="Calibri" w:eastAsia="Times New Roman" w:hAnsi="Calibri" w:cs="Times New Roman"/>
+          <w:b/>
+          <w:color w:val="000000"/>
+          <w:lang w:eastAsia="de-CH"/>
+        </w:rPr>
+        <w:t>eMediPlan</w:t>
+      </w:r>
+      <w:proofErr w:type="spellEnd"/>
+      <w:r>
+        <w:rPr>
+          <w:rFonts w:ascii="Calibri" w:eastAsia="Times New Roman" w:hAnsi="Calibri" w:cs="Times New Roman"/>
+          <w:b/>
+          <w:color w:val="000000"/>
+          <w:lang w:eastAsia="de-CH"/>
+        </w:rPr>
+        <w:t>“</w:t>
+      </w:r>
+    </w:p>
+    <w:p>
+      <w:pPr>
+        <w:spacing w:after="0" w:line="240" w:lineRule="auto"/>
+        <w:rPr>
+          <w:rFonts w:ascii="Calibri" w:eastAsia="Times New Roman" w:hAnsi="Calibri" w:cs="Times New Roman"/>
+          <w:color w:val="000000"/>
+          <w:lang w:eastAsia="de-CH"/>
+        </w:rPr>
+      </w:pPr>
+      <w:r>
+        <w:rPr>
+          <w:lang w:eastAsia="de-CH"/>
+        </w:rPr>
+        <w:t xml:space="preserve">Margrit </w:t>
+      </w:r>
+      <w:r>
+        <w:rPr>
+          <w:rFonts w:ascii="Calibri" w:eastAsia="Times New Roman" w:hAnsi="Calibri" w:cs="Times New Roman"/>
+          <w:color w:val="000000"/>
+          <w:lang w:eastAsia="de-CH"/>
+        </w:rPr>
+        <w:t xml:space="preserve">kann mit der </w:t>
+      </w:r>
+      <w:proofErr w:type="spellStart"/>
+      <w:r>
+        <w:rPr>
+          <w:rFonts w:ascii="Calibri" w:eastAsia="Times New Roman" w:hAnsi="Calibri" w:cs="Times New Roman"/>
+          <w:color w:val="000000"/>
+          <w:lang w:eastAsia="de-CH"/>
+        </w:rPr>
+        <w:t>Smartphonekamera</w:t>
+      </w:r>
+      <w:proofErr w:type="spellEnd"/>
+      <w:r>
+        <w:rPr>
+          <w:rFonts w:ascii="Calibri" w:eastAsia="Times New Roman" w:hAnsi="Calibri" w:cs="Times New Roman"/>
+          <w:color w:val="000000"/>
+          <w:lang w:eastAsia="de-CH"/>
+        </w:rPr>
+        <w:t xml:space="preserve"> einen </w:t>
+      </w:r>
+      <w:proofErr w:type="spellStart"/>
+      <w:r>
+        <w:rPr>
+          <w:rFonts w:ascii="Calibri" w:eastAsia="Times New Roman" w:hAnsi="Calibri" w:cs="Times New Roman"/>
+          <w:color w:val="000000"/>
+          <w:lang w:eastAsia="de-CH"/>
+        </w:rPr>
+        <w:t>eMediplan</w:t>
+      </w:r>
+      <w:proofErr w:type="spellEnd"/>
+      <w:r>
+        <w:rPr>
+          <w:rFonts w:ascii="Calibri" w:eastAsia="Times New Roman" w:hAnsi="Calibri" w:cs="Times New Roman"/>
+          <w:color w:val="000000"/>
+          <w:lang w:eastAsia="de-CH"/>
+        </w:rPr>
+        <w:t xml:space="preserve"> erfassen.</w:t>
+      </w:r>
+    </w:p>
+    <w:p>
+      <w:pPr>
+        <w:spacing w:after="0" w:line="240" w:lineRule="auto"/>
+        <w:rPr>
+          <w:rFonts w:ascii="Calibri" w:eastAsia="Times New Roman" w:hAnsi="Calibri" w:cs="Times New Roman"/>
+          <w:b/>
+          <w:color w:val="000000"/>
+          <w:lang w:eastAsia="de-CH"/>
+        </w:rPr>
+      </w:pPr>
+      <w:proofErr w:type="spellStart"/>
+      <w:r>
+        <w:rPr>
+          <w:rFonts w:ascii="Calibri" w:eastAsia="Times New Roman" w:hAnsi="Calibri" w:cs="Times New Roman"/>
+          <w:b/>
+          <w:color w:val="000000"/>
+          <w:lang w:eastAsia="de-CH"/>
+        </w:rPr>
+        <w:t>Use</w:t>
+      </w:r>
+      <w:proofErr w:type="spellEnd"/>
+      <w:r>
+        <w:rPr>
+          <w:rFonts w:ascii="Calibri" w:eastAsia="Times New Roman" w:hAnsi="Calibri" w:cs="Times New Roman"/>
+          <w:b/>
+          <w:color w:val="000000"/>
+          <w:lang w:eastAsia="de-CH"/>
+        </w:rPr>
+        <w:t xml:space="preserve"> Case „Medikamenteneinnahme rückmelden“</w:t>
+      </w:r>
+    </w:p>
+    <w:p>
+      <w:pPr>
+        <w:tabs>
+          <w:tab w:val="left" w:pos="6240"/>
+        </w:tabs>
+        <w:spacing w:after="0" w:line="240" w:lineRule="auto"/>
+        <w:rPr>
+          <w:rFonts w:ascii="Calibri" w:eastAsia="Times New Roman" w:hAnsi="Calibri" w:cs="Times New Roman"/>
+          <w:color w:val="000000"/>
+          <w:lang w:eastAsia="de-CH"/>
+        </w:rPr>
+      </w:pPr>
+      <w:r>
+        <w:rPr>
+          <w:lang w:eastAsia="de-CH"/>
+        </w:rPr>
+        <w:t xml:space="preserve">Margrit </w:t>
+      </w:r>
+      <w:r>
+        <w:rPr>
+          <w:rFonts w:ascii="Calibri" w:eastAsia="Times New Roman" w:hAnsi="Calibri" w:cs="Times New Roman"/>
+          <w:color w:val="000000"/>
+          <w:lang w:eastAsia="de-CH"/>
+        </w:rPr>
+        <w:t xml:space="preserve">kann ein bereits </w:t>
+      </w:r>
+      <w:r>
+        <w:rPr>
+          <w:rFonts w:ascii="Calibri" w:eastAsia="Times New Roman" w:hAnsi="Calibri" w:cs="Times New Roman"/>
+          <w:color w:val="000000"/>
+          <w:lang w:eastAsia="de-CH"/>
+        </w:rPr>
+        <w:t>erfasstes Medikament rückmelden.</w:t>
+      </w:r>
+    </w:p>
+    <w:p>
+      <w:pPr>
+        <w:tabs>
+          <w:tab w:val="left" w:pos="6240"/>
+        </w:tabs>
+        <w:spacing w:after="0" w:line="240" w:lineRule="auto"/>
+        <w:rPr>
+          <w:rFonts w:ascii="Calibri" w:eastAsia="Times New Roman" w:hAnsi="Calibri" w:cs="Times New Roman"/>
+          <w:b/>
+          <w:color w:val="000000"/>
+          <w:lang w:eastAsia="de-CH"/>
+        </w:rPr>
+      </w:pPr>
+      <w:proofErr w:type="spellStart"/>
+      <w:r>
+        <w:rPr>
+          <w:rFonts w:ascii="Calibri" w:eastAsia="Times New Roman" w:hAnsi="Calibri" w:cs="Times New Roman"/>
+          <w:b/>
+          <w:color w:val="000000"/>
+          <w:lang w:eastAsia="de-CH"/>
+        </w:rPr>
+        <w:t>Use</w:t>
+      </w:r>
+      <w:proofErr w:type="spellEnd"/>
+      <w:r>
+        <w:rPr>
+          <w:rFonts w:ascii="Calibri" w:eastAsia="Times New Roman" w:hAnsi="Calibri" w:cs="Times New Roman"/>
+          <w:b/>
+          <w:color w:val="000000"/>
+          <w:lang w:eastAsia="de-CH"/>
+        </w:rPr>
+        <w:t xml:space="preserve"> Case „Medikamente richten“</w:t>
+      </w:r>
+    </w:p>
+    <w:p>
+      <w:pPr>
+        <w:tabs>
+          <w:tab w:val="left" w:pos="6240"/>
+        </w:tabs>
+        <w:spacing w:after="0" w:line="240" w:lineRule="auto"/>
+        <w:rPr>
+          <w:rFonts w:ascii="Calibri" w:eastAsia="Times New Roman" w:hAnsi="Calibri" w:cs="Times New Roman"/>
+          <w:color w:val="000000"/>
+          <w:lang w:eastAsia="de-CH"/>
+        </w:rPr>
+      </w:pPr>
+      <w:r>
+        <w:rPr>
+          <w:rFonts w:ascii="Calibri" w:eastAsia="Times New Roman" w:hAnsi="Calibri" w:cs="Times New Roman"/>
+          <w:color w:val="000000"/>
+          <w:lang w:eastAsia="de-CH"/>
+        </w:rPr>
+        <w:t>Margrit wird beim Richten ihrer Medikamente durch die Anwendung unterstützt.</w:t>
+      </w:r>
+    </w:p>
+    <w:p>
+      <w:pPr>
+        <w:spacing w:after="0" w:line="240" w:lineRule="auto"/>
+        <w:rPr>
+          <w:rFonts w:ascii="Calibri" w:eastAsia="Times New Roman" w:hAnsi="Calibri" w:cs="Times New Roman"/>
+          <w:color w:val="000000"/>
+          <w:lang w:eastAsia="de-CH"/>
+        </w:rPr>
+      </w:pPr>
+    </w:p>
+    <w:p>
+      <w:pPr>
+        <w:pStyle w:val="berschrift2"/>
+        <w:rPr>
+          <w:rFonts w:eastAsia="Times New Roman"/>
+          <w:lang w:eastAsia="de-CH"/>
+        </w:rPr>
+      </w:pPr>
+      <w:r>
+        <w:rPr>
+          <w:rFonts w:eastAsia="Times New Roman"/>
+          <w:lang w:eastAsia="de-CH"/>
+        </w:rPr>
+        <w:t>Prototype</w:t>
+      </w:r>
+    </w:p>
+    <w:p>
+      <w:pPr>
+        <w:spacing w:after="0" w:line="240" w:lineRule="auto"/>
+        <w:rPr>
+          <w:rFonts w:ascii="Calibri" w:eastAsia="Times New Roman" w:hAnsi="Calibri" w:cs="Times New Roman"/>
+          <w:color w:val="000000"/>
+          <w:lang w:eastAsia="de-CH"/>
+        </w:rPr>
+      </w:pPr>
+    </w:p>
+    <w:p>
+      <w:pPr>
+        <w:pStyle w:val="berschrift2"/>
+        <w:rPr>
+          <w:rFonts w:eastAsia="Times New Roman"/>
+          <w:lang w:eastAsia="de-CH"/>
+        </w:rPr>
+      </w:pPr>
+      <w:proofErr w:type="spellStart"/>
+      <w:r>
+        <w:rPr>
+          <w:rFonts w:eastAsia="Times New Roman"/>
+          <w:lang w:eastAsia="de-CH"/>
+        </w:rPr>
         <w:lastRenderedPageBreak/>
-        <w:t>Design</w:t>
-      </w:r>
-    </w:p>
-    <w:p>
-      <w:pPr>
-        <w:spacing w:after="0" w:line="240" w:lineRule="auto"/>
-        <w:rPr>
-          <w:rFonts w:ascii="Calibri" w:eastAsia="Times New Roman" w:hAnsi="Calibri" w:cs="Times New Roman"/>
-          <w:b/>
-          <w:color w:val="000000"/>
-          <w:lang w:eastAsia="de-CH"/>
-        </w:rPr>
-      </w:pPr>
-      <w:proofErr w:type="spellStart"/>
-      <w:r>
-        <w:rPr>
-          <w:rFonts w:ascii="Calibri" w:eastAsia="Times New Roman" w:hAnsi="Calibri" w:cs="Times New Roman"/>
-          <w:b/>
-          <w:color w:val="000000"/>
-          <w:lang w:eastAsia="de-CH"/>
-        </w:rPr>
-        <w:t>Use</w:t>
-      </w:r>
-      <w:proofErr w:type="spellEnd"/>
-      <w:r>
-        <w:rPr>
-          <w:rFonts w:ascii="Calibri" w:eastAsia="Times New Roman" w:hAnsi="Calibri" w:cs="Times New Roman"/>
-          <w:b/>
-          <w:color w:val="000000"/>
-          <w:lang w:eastAsia="de-CH"/>
-        </w:rPr>
-        <w:t xml:space="preserve"> Case “Das App Öffnen”</w:t>
-      </w:r>
-    </w:p>
-    <w:p>
-      <w:pPr>
-        <w:spacing w:after="0" w:line="240" w:lineRule="auto"/>
-        <w:rPr>
-          <w:rFonts w:ascii="Calibri" w:eastAsia="Times New Roman" w:hAnsi="Calibri" w:cs="Times New Roman"/>
-          <w:color w:val="000000"/>
-          <w:lang w:eastAsia="de-CH"/>
-        </w:rPr>
-      </w:pPr>
-      <w:r>
-        <w:rPr>
-          <w:rFonts w:ascii="Calibri" w:eastAsia="Times New Roman" w:hAnsi="Calibri" w:cs="Times New Roman"/>
-          <w:color w:val="000000"/>
-          <w:lang w:eastAsia="de-CH"/>
-        </w:rPr>
-        <w:t>Hanna</w:t>
-      </w:r>
-      <w:r>
-        <w:rPr>
-          <w:rFonts w:ascii="Calibri" w:eastAsia="Times New Roman" w:hAnsi="Calibri" w:cs="Times New Roman"/>
-          <w:color w:val="000000"/>
-          <w:lang w:eastAsia="de-CH"/>
-        </w:rPr>
-        <w:t xml:space="preserve"> klickt auf das App-Icon auf seinem Smartphone, das App öffnet sich und zeigt den Einstiegsbildschirm an.</w:t>
-      </w:r>
-    </w:p>
-    <w:p>
-      <w:pPr>
-        <w:spacing w:after="0" w:line="240" w:lineRule="auto"/>
-        <w:rPr>
-          <w:rFonts w:ascii="Calibri" w:eastAsia="Times New Roman" w:hAnsi="Calibri" w:cs="Times New Roman"/>
-          <w:b/>
-          <w:color w:val="000000"/>
-          <w:lang w:eastAsia="de-CH"/>
-        </w:rPr>
-      </w:pPr>
-      <w:proofErr w:type="spellStart"/>
-      <w:r>
-        <w:rPr>
-          <w:rFonts w:ascii="Calibri" w:eastAsia="Times New Roman" w:hAnsi="Calibri" w:cs="Times New Roman"/>
-          <w:b/>
-          <w:color w:val="000000"/>
-          <w:lang w:eastAsia="de-CH"/>
-        </w:rPr>
-        <w:t>Use</w:t>
-      </w:r>
-      <w:proofErr w:type="spellEnd"/>
-      <w:r>
-        <w:rPr>
-          <w:rFonts w:ascii="Calibri" w:eastAsia="Times New Roman" w:hAnsi="Calibri" w:cs="Times New Roman"/>
-          <w:b/>
-          <w:color w:val="000000"/>
-          <w:lang w:eastAsia="de-CH"/>
-        </w:rPr>
-        <w:t xml:space="preserve"> Case „Das App schliessen“</w:t>
-      </w:r>
-    </w:p>
-    <w:p>
-      <w:pPr>
-        <w:spacing w:after="0" w:line="240" w:lineRule="auto"/>
-        <w:rPr>
-          <w:rFonts w:ascii="Calibri" w:eastAsia="Times New Roman" w:hAnsi="Calibri" w:cs="Times New Roman"/>
-          <w:color w:val="000000"/>
-          <w:lang w:eastAsia="de-CH"/>
-        </w:rPr>
-      </w:pPr>
-      <w:r>
-        <w:rPr>
-          <w:rFonts w:ascii="Calibri" w:eastAsia="Times New Roman" w:hAnsi="Calibri" w:cs="Times New Roman"/>
-          <w:color w:val="000000"/>
-          <w:lang w:eastAsia="de-CH"/>
-        </w:rPr>
-        <w:t>Hanna schliesst über den Home-Button das App.</w:t>
-      </w:r>
-    </w:p>
-    <w:p>
-      <w:pPr>
-        <w:spacing w:after="0" w:line="240" w:lineRule="auto"/>
-        <w:rPr>
-          <w:rFonts w:ascii="Calibri" w:eastAsia="Times New Roman" w:hAnsi="Calibri" w:cs="Times New Roman"/>
-          <w:b/>
-          <w:color w:val="000000"/>
-          <w:lang w:eastAsia="de-CH"/>
-        </w:rPr>
-      </w:pPr>
-      <w:proofErr w:type="spellStart"/>
-      <w:r>
-        <w:rPr>
-          <w:rFonts w:ascii="Calibri" w:eastAsia="Times New Roman" w:hAnsi="Calibri" w:cs="Times New Roman"/>
-          <w:b/>
-          <w:color w:val="000000"/>
-          <w:lang w:eastAsia="de-CH"/>
-        </w:rPr>
-        <w:t>Use</w:t>
-      </w:r>
-      <w:proofErr w:type="spellEnd"/>
-      <w:r>
-        <w:rPr>
-          <w:rFonts w:ascii="Calibri" w:eastAsia="Times New Roman" w:hAnsi="Calibri" w:cs="Times New Roman"/>
-          <w:b/>
-          <w:color w:val="000000"/>
-          <w:lang w:eastAsia="de-CH"/>
-        </w:rPr>
-        <w:t xml:space="preserve"> Case „Termin Planen“</w:t>
-      </w:r>
-    </w:p>
-    <w:p>
-      <w:pPr>
-        <w:spacing w:after="0" w:line="240" w:lineRule="auto"/>
-        <w:rPr>
-          <w:rFonts w:ascii="Calibri" w:eastAsia="Times New Roman" w:hAnsi="Calibri" w:cs="Times New Roman"/>
-          <w:color w:val="000000"/>
-          <w:lang w:eastAsia="de-CH"/>
-        </w:rPr>
-      </w:pPr>
-      <w:r>
-        <w:rPr>
-          <w:rFonts w:ascii="Calibri" w:eastAsia="Times New Roman" w:hAnsi="Calibri" w:cs="Times New Roman"/>
-          <w:color w:val="000000"/>
-          <w:lang w:eastAsia="de-CH"/>
-        </w:rPr>
-        <w:t xml:space="preserve">Hans-Ulrich kann einen Termin initial planen, wobei aus freien </w:t>
-      </w:r>
-      <w:proofErr w:type="gramStart"/>
-      <w:r>
-        <w:rPr>
-          <w:rFonts w:ascii="Calibri" w:eastAsia="Times New Roman" w:hAnsi="Calibri" w:cs="Times New Roman"/>
-          <w:color w:val="000000"/>
-          <w:lang w:eastAsia="de-CH"/>
-        </w:rPr>
-        <w:t>Termine</w:t>
-      </w:r>
-      <w:proofErr w:type="gramEnd"/>
-      <w:r>
-        <w:rPr>
-          <w:rFonts w:ascii="Calibri" w:eastAsia="Times New Roman" w:hAnsi="Calibri" w:cs="Times New Roman"/>
-          <w:color w:val="000000"/>
-          <w:lang w:eastAsia="de-CH"/>
-        </w:rPr>
-        <w:t xml:space="preserve"> des Arztes ausgewählt werden kann.</w:t>
-      </w:r>
-    </w:p>
-    <w:p>
-      <w:pPr>
-        <w:spacing w:after="0" w:line="240" w:lineRule="auto"/>
-        <w:rPr>
-          <w:rFonts w:ascii="Calibri" w:eastAsia="Times New Roman" w:hAnsi="Calibri" w:cs="Times New Roman"/>
-          <w:b/>
-          <w:color w:val="000000"/>
-          <w:lang w:eastAsia="de-CH"/>
-        </w:rPr>
-      </w:pPr>
-      <w:proofErr w:type="spellStart"/>
-      <w:r>
-        <w:rPr>
-          <w:rFonts w:ascii="Calibri" w:eastAsia="Times New Roman" w:hAnsi="Calibri" w:cs="Times New Roman"/>
-          <w:b/>
-          <w:color w:val="000000"/>
-          <w:lang w:eastAsia="de-CH"/>
-        </w:rPr>
-        <w:t>Use</w:t>
-      </w:r>
-      <w:proofErr w:type="spellEnd"/>
-      <w:r>
-        <w:rPr>
-          <w:rFonts w:ascii="Calibri" w:eastAsia="Times New Roman" w:hAnsi="Calibri" w:cs="Times New Roman"/>
-          <w:b/>
-          <w:color w:val="000000"/>
-          <w:lang w:eastAsia="de-CH"/>
-        </w:rPr>
-        <w:t>-Case „Termin verschieben“</w:t>
-      </w:r>
-    </w:p>
-    <w:p>
-      <w:pPr>
-        <w:spacing w:after="0" w:line="240" w:lineRule="auto"/>
-        <w:rPr>
-          <w:rFonts w:ascii="Calibri" w:eastAsia="Times New Roman" w:hAnsi="Calibri" w:cs="Times New Roman"/>
-          <w:color w:val="000000"/>
-          <w:lang w:eastAsia="de-CH"/>
-        </w:rPr>
-      </w:pPr>
-      <w:r>
-        <w:rPr>
-          <w:rFonts w:ascii="Calibri" w:eastAsia="Times New Roman" w:hAnsi="Calibri" w:cs="Times New Roman"/>
-          <w:color w:val="000000"/>
-          <w:lang w:eastAsia="de-CH"/>
-        </w:rPr>
-        <w:t>Hans-Ulrich</w:t>
-      </w:r>
-      <w:r>
-        <w:rPr>
-          <w:rFonts w:ascii="Calibri" w:eastAsia="Times New Roman" w:hAnsi="Calibri" w:cs="Times New Roman"/>
-          <w:color w:val="000000"/>
-          <w:lang w:eastAsia="de-CH"/>
-        </w:rPr>
-        <w:t xml:space="preserve"> kann einen bestehenden Termin verschieben, wobei der bisherige Zeitpunkt freigegeben wird und ein neuer Zeitpunkt ausgewählt werden kann.</w:t>
-      </w:r>
-    </w:p>
-    <w:p>
-      <w:pPr>
-        <w:spacing w:after="0" w:line="240" w:lineRule="auto"/>
-        <w:rPr>
-          <w:rFonts w:ascii="Calibri" w:eastAsia="Times New Roman" w:hAnsi="Calibri" w:cs="Times New Roman"/>
-          <w:b/>
-          <w:color w:val="000000"/>
-          <w:lang w:eastAsia="de-CH"/>
-        </w:rPr>
-      </w:pPr>
-      <w:proofErr w:type="spellStart"/>
-      <w:r>
-        <w:rPr>
-          <w:rFonts w:ascii="Calibri" w:eastAsia="Times New Roman" w:hAnsi="Calibri" w:cs="Times New Roman"/>
-          <w:b/>
-          <w:color w:val="000000"/>
-          <w:lang w:eastAsia="de-CH"/>
-        </w:rPr>
-        <w:t>Use</w:t>
-      </w:r>
-      <w:proofErr w:type="spellEnd"/>
-      <w:r>
-        <w:rPr>
-          <w:rFonts w:ascii="Calibri" w:eastAsia="Times New Roman" w:hAnsi="Calibri" w:cs="Times New Roman"/>
-          <w:b/>
-          <w:color w:val="000000"/>
-          <w:lang w:eastAsia="de-CH"/>
-        </w:rPr>
-        <w:t xml:space="preserve"> Case „Termin absagen“</w:t>
-      </w:r>
-    </w:p>
-    <w:p>
-      <w:pPr>
-        <w:spacing w:after="0" w:line="240" w:lineRule="auto"/>
-        <w:rPr>
-          <w:rFonts w:ascii="Calibri" w:eastAsia="Times New Roman" w:hAnsi="Calibri" w:cs="Times New Roman"/>
-          <w:color w:val="000000"/>
-          <w:lang w:eastAsia="de-CH"/>
-        </w:rPr>
-      </w:pPr>
-      <w:r>
-        <w:rPr>
-          <w:rFonts w:ascii="Calibri" w:eastAsia="Times New Roman" w:hAnsi="Calibri" w:cs="Times New Roman"/>
-          <w:color w:val="000000"/>
-          <w:lang w:eastAsia="de-CH"/>
-        </w:rPr>
-        <w:t xml:space="preserve">Hans-Ulrich </w:t>
-      </w:r>
-      <w:r>
-        <w:rPr>
-          <w:rFonts w:ascii="Calibri" w:eastAsia="Times New Roman" w:hAnsi="Calibri" w:cs="Times New Roman"/>
-          <w:color w:val="000000"/>
-          <w:lang w:eastAsia="de-CH"/>
-        </w:rPr>
-        <w:t>kann einen bestehenden Termin absagen, wobei er für den Arzt freigegeben wird.</w:t>
-      </w:r>
-    </w:p>
-    <w:p>
-      <w:pPr>
-        <w:spacing w:after="0" w:line="240" w:lineRule="auto"/>
-        <w:rPr>
-          <w:rFonts w:ascii="Calibri" w:eastAsia="Times New Roman" w:hAnsi="Calibri" w:cs="Times New Roman"/>
-          <w:b/>
-          <w:color w:val="000000"/>
-          <w:lang w:eastAsia="de-CH"/>
-        </w:rPr>
-      </w:pPr>
-      <w:proofErr w:type="spellStart"/>
-      <w:r>
-        <w:rPr>
-          <w:rFonts w:ascii="Calibri" w:eastAsia="Times New Roman" w:hAnsi="Calibri" w:cs="Times New Roman"/>
-          <w:b/>
-          <w:color w:val="000000"/>
-          <w:lang w:eastAsia="de-CH"/>
-        </w:rPr>
-        <w:t>Use</w:t>
-      </w:r>
-      <w:proofErr w:type="spellEnd"/>
-      <w:r>
-        <w:rPr>
-          <w:rFonts w:ascii="Calibri" w:eastAsia="Times New Roman" w:hAnsi="Calibri" w:cs="Times New Roman"/>
-          <w:b/>
-          <w:color w:val="000000"/>
-          <w:lang w:eastAsia="de-CH"/>
-        </w:rPr>
-        <w:t xml:space="preserve"> Case „Medikamentenübersicht“</w:t>
-      </w:r>
-    </w:p>
-    <w:p>
-      <w:pPr>
-        <w:spacing w:after="0" w:line="240" w:lineRule="auto"/>
-        <w:rPr>
-          <w:rFonts w:ascii="Calibri" w:eastAsia="Times New Roman" w:hAnsi="Calibri" w:cs="Times New Roman"/>
-          <w:color w:val="000000"/>
-          <w:lang w:eastAsia="de-CH"/>
-        </w:rPr>
-      </w:pPr>
-      <w:r>
-        <w:rPr>
-          <w:lang w:eastAsia="de-CH"/>
-        </w:rPr>
-        <w:t xml:space="preserve">Margrit </w:t>
-      </w:r>
-      <w:r>
-        <w:rPr>
-          <w:rFonts w:ascii="Calibri" w:eastAsia="Times New Roman" w:hAnsi="Calibri" w:cs="Times New Roman"/>
-          <w:color w:val="000000"/>
-          <w:lang w:eastAsia="de-CH"/>
-        </w:rPr>
-        <w:t>kann eine Übersicht über seine erfassten Medikamente verschaffen.</w:t>
-      </w:r>
-    </w:p>
-    <w:p>
-      <w:pPr>
-        <w:spacing w:after="0" w:line="240" w:lineRule="auto"/>
-        <w:rPr>
-          <w:rFonts w:ascii="Calibri" w:eastAsia="Times New Roman" w:hAnsi="Calibri" w:cs="Times New Roman"/>
-          <w:b/>
-          <w:color w:val="000000"/>
-          <w:lang w:eastAsia="de-CH"/>
-        </w:rPr>
-      </w:pPr>
-      <w:proofErr w:type="spellStart"/>
-      <w:r>
-        <w:rPr>
-          <w:rFonts w:ascii="Calibri" w:eastAsia="Times New Roman" w:hAnsi="Calibri" w:cs="Times New Roman"/>
-          <w:b/>
-          <w:color w:val="000000"/>
-          <w:lang w:eastAsia="de-CH"/>
-        </w:rPr>
-        <w:t>Use</w:t>
-      </w:r>
-      <w:proofErr w:type="spellEnd"/>
-      <w:r>
-        <w:rPr>
-          <w:rFonts w:ascii="Calibri" w:eastAsia="Times New Roman" w:hAnsi="Calibri" w:cs="Times New Roman"/>
-          <w:b/>
-          <w:color w:val="000000"/>
-          <w:lang w:eastAsia="de-CH"/>
-        </w:rPr>
-        <w:t xml:space="preserve"> Case „Medikament erfassen“ manuell</w:t>
-      </w:r>
-    </w:p>
-    <w:p>
-      <w:pPr>
-        <w:spacing w:after="0" w:line="240" w:lineRule="auto"/>
-        <w:rPr>
-          <w:rFonts w:ascii="Calibri" w:eastAsia="Times New Roman" w:hAnsi="Calibri" w:cs="Times New Roman"/>
-          <w:color w:val="000000"/>
-          <w:lang w:eastAsia="de-CH"/>
-        </w:rPr>
-      </w:pPr>
-      <w:r>
-        <w:rPr>
-          <w:lang w:eastAsia="de-CH"/>
-        </w:rPr>
-        <w:t xml:space="preserve">Margrit </w:t>
-      </w:r>
-      <w:r>
-        <w:rPr>
-          <w:rFonts w:ascii="Calibri" w:eastAsia="Times New Roman" w:hAnsi="Calibri" w:cs="Times New Roman"/>
-          <w:color w:val="000000"/>
-          <w:lang w:eastAsia="de-CH"/>
-        </w:rPr>
-        <w:t>kann ein Medikament manuell erfassen.</w:t>
-      </w:r>
-    </w:p>
-    <w:p>
-      <w:pPr>
-        <w:spacing w:after="0" w:line="240" w:lineRule="auto"/>
-        <w:rPr>
-          <w:rFonts w:ascii="Calibri" w:eastAsia="Times New Roman" w:hAnsi="Calibri" w:cs="Times New Roman"/>
-          <w:b/>
-          <w:color w:val="000000"/>
-          <w:lang w:eastAsia="de-CH"/>
-        </w:rPr>
-      </w:pPr>
-      <w:proofErr w:type="spellStart"/>
-      <w:r>
-        <w:rPr>
-          <w:rFonts w:ascii="Calibri" w:eastAsia="Times New Roman" w:hAnsi="Calibri" w:cs="Times New Roman"/>
-          <w:b/>
-          <w:color w:val="000000"/>
-          <w:lang w:eastAsia="de-CH"/>
-        </w:rPr>
-        <w:t>Use</w:t>
-      </w:r>
-      <w:proofErr w:type="spellEnd"/>
-      <w:r>
-        <w:rPr>
-          <w:rFonts w:ascii="Calibri" w:eastAsia="Times New Roman" w:hAnsi="Calibri" w:cs="Times New Roman"/>
-          <w:b/>
-          <w:color w:val="000000"/>
-          <w:lang w:eastAsia="de-CH"/>
-        </w:rPr>
-        <w:t xml:space="preserve"> Case „Medikament erfassen </w:t>
-      </w:r>
-      <w:proofErr w:type="spellStart"/>
-      <w:r>
-        <w:rPr>
-          <w:rFonts w:ascii="Calibri" w:eastAsia="Times New Roman" w:hAnsi="Calibri" w:cs="Times New Roman"/>
-          <w:b/>
-          <w:color w:val="000000"/>
-          <w:lang w:eastAsia="de-CH"/>
-        </w:rPr>
-        <w:t>eMediPlan</w:t>
-      </w:r>
-      <w:proofErr w:type="spellEnd"/>
-      <w:r>
-        <w:rPr>
-          <w:rFonts w:ascii="Calibri" w:eastAsia="Times New Roman" w:hAnsi="Calibri" w:cs="Times New Roman"/>
-          <w:b/>
-          <w:color w:val="000000"/>
-          <w:lang w:eastAsia="de-CH"/>
-        </w:rPr>
-        <w:t>“</w:t>
-      </w:r>
-    </w:p>
-    <w:p>
-      <w:pPr>
-        <w:spacing w:after="0" w:line="240" w:lineRule="auto"/>
-        <w:rPr>
-          <w:rFonts w:ascii="Calibri" w:eastAsia="Times New Roman" w:hAnsi="Calibri" w:cs="Times New Roman"/>
-          <w:color w:val="000000"/>
-          <w:lang w:eastAsia="de-CH"/>
-        </w:rPr>
-      </w:pPr>
-      <w:r>
-        <w:rPr>
-          <w:lang w:eastAsia="de-CH"/>
-        </w:rPr>
-        <w:t xml:space="preserve">Margrit </w:t>
-      </w:r>
-      <w:r>
-        <w:rPr>
-          <w:rFonts w:ascii="Calibri" w:eastAsia="Times New Roman" w:hAnsi="Calibri" w:cs="Times New Roman"/>
-          <w:color w:val="000000"/>
-          <w:lang w:eastAsia="de-CH"/>
-        </w:rPr>
-        <w:t xml:space="preserve">kann mit der </w:t>
-      </w:r>
-      <w:proofErr w:type="spellStart"/>
-      <w:r>
-        <w:rPr>
-          <w:rFonts w:ascii="Calibri" w:eastAsia="Times New Roman" w:hAnsi="Calibri" w:cs="Times New Roman"/>
-          <w:color w:val="000000"/>
-          <w:lang w:eastAsia="de-CH"/>
-        </w:rPr>
-        <w:t>Smartphonekamera</w:t>
-      </w:r>
-      <w:proofErr w:type="spellEnd"/>
-      <w:r>
-        <w:rPr>
-          <w:rFonts w:ascii="Calibri" w:eastAsia="Times New Roman" w:hAnsi="Calibri" w:cs="Times New Roman"/>
-          <w:color w:val="000000"/>
-          <w:lang w:eastAsia="de-CH"/>
-        </w:rPr>
-        <w:t xml:space="preserve"> einen </w:t>
-      </w:r>
-      <w:proofErr w:type="spellStart"/>
-      <w:r>
-        <w:rPr>
-          <w:rFonts w:ascii="Calibri" w:eastAsia="Times New Roman" w:hAnsi="Calibri" w:cs="Times New Roman"/>
-          <w:color w:val="000000"/>
-          <w:lang w:eastAsia="de-CH"/>
-        </w:rPr>
-        <w:t>eMediplan</w:t>
-      </w:r>
-      <w:proofErr w:type="spellEnd"/>
-      <w:r>
-        <w:rPr>
-          <w:rFonts w:ascii="Calibri" w:eastAsia="Times New Roman" w:hAnsi="Calibri" w:cs="Times New Roman"/>
-          <w:color w:val="000000"/>
-          <w:lang w:eastAsia="de-CH"/>
-        </w:rPr>
-        <w:t xml:space="preserve"> erfassen.</w:t>
-      </w:r>
-    </w:p>
-    <w:p>
-      <w:pPr>
-        <w:spacing w:after="0" w:line="240" w:lineRule="auto"/>
-        <w:rPr>
-          <w:rFonts w:ascii="Calibri" w:eastAsia="Times New Roman" w:hAnsi="Calibri" w:cs="Times New Roman"/>
-          <w:b/>
-          <w:color w:val="000000"/>
-          <w:lang w:eastAsia="de-CH"/>
-        </w:rPr>
-      </w:pPr>
-      <w:proofErr w:type="spellStart"/>
-      <w:r>
-        <w:rPr>
-          <w:rFonts w:ascii="Calibri" w:eastAsia="Times New Roman" w:hAnsi="Calibri" w:cs="Times New Roman"/>
-          <w:b/>
-          <w:color w:val="000000"/>
-          <w:lang w:eastAsia="de-CH"/>
-        </w:rPr>
-        <w:t>Use</w:t>
-      </w:r>
-      <w:proofErr w:type="spellEnd"/>
-      <w:r>
-        <w:rPr>
-          <w:rFonts w:ascii="Calibri" w:eastAsia="Times New Roman" w:hAnsi="Calibri" w:cs="Times New Roman"/>
-          <w:b/>
-          <w:color w:val="000000"/>
-          <w:lang w:eastAsia="de-CH"/>
-        </w:rPr>
-        <w:t xml:space="preserve"> Case „Medikamenteneinnahme rückmelden“</w:t>
-      </w:r>
-    </w:p>
-    <w:p>
-      <w:pPr>
-        <w:tabs>
-          <w:tab w:val="left" w:pos="6240"/>
-        </w:tabs>
-        <w:spacing w:after="0" w:line="240" w:lineRule="auto"/>
-        <w:rPr>
-          <w:rFonts w:ascii="Calibri" w:eastAsia="Times New Roman" w:hAnsi="Calibri" w:cs="Times New Roman"/>
-          <w:color w:val="000000"/>
-          <w:lang w:eastAsia="de-CH"/>
-        </w:rPr>
-      </w:pPr>
-      <w:r>
-        <w:rPr>
-          <w:lang w:eastAsia="de-CH"/>
-        </w:rPr>
-        <w:t xml:space="preserve">Margrit </w:t>
-      </w:r>
-      <w:r>
-        <w:rPr>
-          <w:rFonts w:ascii="Calibri" w:eastAsia="Times New Roman" w:hAnsi="Calibri" w:cs="Times New Roman"/>
-          <w:color w:val="000000"/>
-          <w:lang w:eastAsia="de-CH"/>
-        </w:rPr>
-        <w:t xml:space="preserve">kann ein bereits </w:t>
-      </w:r>
-      <w:r>
-        <w:rPr>
-          <w:rFonts w:ascii="Calibri" w:eastAsia="Times New Roman" w:hAnsi="Calibri" w:cs="Times New Roman"/>
-          <w:color w:val="000000"/>
-          <w:lang w:eastAsia="de-CH"/>
-        </w:rPr>
-        <w:t>erfasstes Medikament rückmelden.</w:t>
-      </w:r>
-    </w:p>
-    <w:p>
-      <w:pPr>
-        <w:tabs>
-          <w:tab w:val="left" w:pos="6240"/>
-        </w:tabs>
-        <w:spacing w:after="0" w:line="240" w:lineRule="auto"/>
-        <w:rPr>
-          <w:rFonts w:ascii="Calibri" w:eastAsia="Times New Roman" w:hAnsi="Calibri" w:cs="Times New Roman"/>
-          <w:b/>
-          <w:color w:val="000000"/>
-          <w:lang w:eastAsia="de-CH"/>
-        </w:rPr>
-      </w:pPr>
-      <w:proofErr w:type="spellStart"/>
-      <w:r>
-        <w:rPr>
-          <w:rFonts w:ascii="Calibri" w:eastAsia="Times New Roman" w:hAnsi="Calibri" w:cs="Times New Roman"/>
-          <w:b/>
-          <w:color w:val="000000"/>
-          <w:lang w:eastAsia="de-CH"/>
-        </w:rPr>
-        <w:t>Use</w:t>
-      </w:r>
-      <w:proofErr w:type="spellEnd"/>
-      <w:r>
-        <w:rPr>
-          <w:rFonts w:ascii="Calibri" w:eastAsia="Times New Roman" w:hAnsi="Calibri" w:cs="Times New Roman"/>
-          <w:b/>
-          <w:color w:val="000000"/>
-          <w:lang w:eastAsia="de-CH"/>
-        </w:rPr>
-        <w:t xml:space="preserve"> Case „Medikamente richten“</w:t>
-      </w:r>
-    </w:p>
-    <w:p>
-      <w:pPr>
-        <w:tabs>
-          <w:tab w:val="left" w:pos="6240"/>
-        </w:tabs>
-        <w:spacing w:after="0" w:line="240" w:lineRule="auto"/>
-        <w:rPr>
-          <w:rFonts w:ascii="Calibri" w:eastAsia="Times New Roman" w:hAnsi="Calibri" w:cs="Times New Roman"/>
-          <w:color w:val="000000"/>
-          <w:lang w:eastAsia="de-CH"/>
-        </w:rPr>
-      </w:pPr>
-      <w:r>
-        <w:rPr>
-          <w:rFonts w:ascii="Calibri" w:eastAsia="Times New Roman" w:hAnsi="Calibri" w:cs="Times New Roman"/>
-          <w:color w:val="000000"/>
-          <w:lang w:eastAsia="de-CH"/>
-        </w:rPr>
-        <w:t>Margrit wird beim Richten ihrer Medikamente durch die Anwendung unterstützt.</w:t>
-      </w:r>
-    </w:p>
-    <w:p>
-      <w:pPr>
-        <w:spacing w:after="0" w:line="240" w:lineRule="auto"/>
-        <w:rPr>
-          <w:rFonts w:ascii="Calibri" w:eastAsia="Times New Roman" w:hAnsi="Calibri" w:cs="Times New Roman"/>
-          <w:color w:val="000000"/>
-          <w:lang w:eastAsia="de-CH"/>
-        </w:rPr>
-      </w:pPr>
-    </w:p>
-    <w:p>
-      <w:pPr>
-        <w:pStyle w:val="berschrift2"/>
-        <w:rPr>
-          <w:rFonts w:eastAsia="Times New Roman"/>
-          <w:lang w:eastAsia="de-CH"/>
-        </w:rPr>
-      </w:pPr>
-      <w:r>
-        <w:rPr>
-          <w:rFonts w:eastAsia="Times New Roman"/>
-          <w:lang w:eastAsia="de-CH"/>
-        </w:rPr>
-        <w:t>Prototype</w:t>
-      </w:r>
-    </w:p>
-    <w:p>
-      <w:pPr>
-        <w:spacing w:after="0" w:line="240" w:lineRule="auto"/>
-        <w:rPr>
-          <w:rFonts w:ascii="Calibri" w:eastAsia="Times New Roman" w:hAnsi="Calibri" w:cs="Times New Roman"/>
-          <w:color w:val="000000"/>
-          <w:lang w:eastAsia="de-CH"/>
-        </w:rPr>
-      </w:pPr>
-    </w:p>
-    <w:p>
-      <w:pPr>
-        <w:pStyle w:val="berschrift2"/>
-        <w:rPr>
-          <w:rFonts w:eastAsia="Times New Roman"/>
-          <w:lang w:eastAsia="de-CH"/>
-        </w:rPr>
-      </w:pPr>
-      <w:proofErr w:type="spellStart"/>
-      <w:r>
-        <w:rPr>
-          <w:rFonts w:eastAsia="Times New Roman"/>
-          <w:lang w:eastAsia="de-CH"/>
-        </w:rPr>
         <w:t>Validate</w:t>
       </w:r>
       <w:proofErr w:type="spellEnd"/>
@@ -2083,6 +2447,118 @@
     </w:lvl>
   </w:abstractNum>
   <w:abstractNum w:abstractNumId="6">
+    <w:nsid w:val="34822943"/>
+    <w:multiLevelType w:val="hybridMultilevel"/>
+    <w:tmpl w:val="913C196E"/>
+    <w:lvl w:ilvl="0" w:tplc="167010D2">
+      <w:numFmt w:val="bullet"/>
+      <w:lvlText w:val="-"/>
+      <w:lvlJc w:val="left"/>
+      <w:pPr>
+        <w:ind w:left="720" w:hanging="360"/>
+      </w:pPr>
+      <w:rPr>
+        <w:rFonts w:ascii="Calibri" w:eastAsiaTheme="minorHAnsi" w:hAnsi="Calibri" w:cstheme="minorBidi" w:hint="default"/>
+      </w:rPr>
+    </w:lvl>
+    <w:lvl w:ilvl="1" w:tplc="08070003" w:tentative="1">
+      <w:start w:val="1"/>
+      <w:numFmt w:val="bullet"/>
+      <w:lvlText w:val="o"/>
+      <w:lvlJc w:val="left"/>
+      <w:pPr>
+        <w:ind w:left="1440" w:hanging="360"/>
+      </w:pPr>
+      <w:rPr>
+        <w:rFonts w:ascii="Courier New" w:hAnsi="Courier New" w:cs="Courier New" w:hint="default"/>
+      </w:rPr>
+    </w:lvl>
+    <w:lvl w:ilvl="2" w:tplc="08070005" w:tentative="1">
+      <w:start w:val="1"/>
+      <w:numFmt w:val="bullet"/>
+      <w:lvlText w:val=""/>
+      <w:lvlJc w:val="left"/>
+      <w:pPr>
+        <w:ind w:left="2160" w:hanging="360"/>
+      </w:pPr>
+      <w:rPr>
+        <w:rFonts w:ascii="Wingdings" w:hAnsi="Wingdings" w:hint="default"/>
+      </w:rPr>
+    </w:lvl>
+    <w:lvl w:ilvl="3" w:tplc="08070001" w:tentative="1">
+      <w:start w:val="1"/>
+      <w:numFmt w:val="bullet"/>
+      <w:lvlText w:val=""/>
+      <w:lvlJc w:val="left"/>
+      <w:pPr>
+        <w:ind w:left="2880" w:hanging="360"/>
+      </w:pPr>
+      <w:rPr>
+        <w:rFonts w:ascii="Symbol" w:hAnsi="Symbol" w:hint="default"/>
+      </w:rPr>
+    </w:lvl>
+    <w:lvl w:ilvl="4" w:tplc="08070003" w:tentative="1">
+      <w:start w:val="1"/>
+      <w:numFmt w:val="bullet"/>
+      <w:lvlText w:val="o"/>
+      <w:lvlJc w:val="left"/>
+      <w:pPr>
+        <w:ind w:left="3600" w:hanging="360"/>
+      </w:pPr>
+      <w:rPr>
+        <w:rFonts w:ascii="Courier New" w:hAnsi="Courier New" w:cs="Courier New" w:hint="default"/>
+      </w:rPr>
+    </w:lvl>
+    <w:lvl w:ilvl="5" w:tplc="08070005" w:tentative="1">
+      <w:start w:val="1"/>
+      <w:numFmt w:val="bullet"/>
+      <w:lvlText w:val=""/>
+      <w:lvlJc w:val="left"/>
+      <w:pPr>
+        <w:ind w:left="4320" w:hanging="360"/>
+      </w:pPr>
+      <w:rPr>
+        <w:rFonts w:ascii="Wingdings" w:hAnsi="Wingdings" w:hint="default"/>
+      </w:rPr>
+    </w:lvl>
+    <w:lvl w:ilvl="6" w:tplc="08070001" w:tentative="1">
+      <w:start w:val="1"/>
+      <w:numFmt w:val="bullet"/>
+      <w:lvlText w:val=""/>
+      <w:lvlJc w:val="left"/>
+      <w:pPr>
+        <w:ind w:left="5040" w:hanging="360"/>
+      </w:pPr>
+      <w:rPr>
+        <w:rFonts w:ascii="Symbol" w:hAnsi="Symbol" w:hint="default"/>
+      </w:rPr>
+    </w:lvl>
+    <w:lvl w:ilvl="7" w:tplc="08070003" w:tentative="1">
+      <w:start w:val="1"/>
+      <w:numFmt w:val="bullet"/>
+      <w:lvlText w:val="o"/>
+      <w:lvlJc w:val="left"/>
+      <w:pPr>
+        <w:ind w:left="5760" w:hanging="360"/>
+      </w:pPr>
+      <w:rPr>
+        <w:rFonts w:ascii="Courier New" w:hAnsi="Courier New" w:cs="Courier New" w:hint="default"/>
+      </w:rPr>
+    </w:lvl>
+    <w:lvl w:ilvl="8" w:tplc="08070005" w:tentative="1">
+      <w:start w:val="1"/>
+      <w:numFmt w:val="bullet"/>
+      <w:lvlText w:val=""/>
+      <w:lvlJc w:val="left"/>
+      <w:pPr>
+        <w:ind w:left="6480" w:hanging="360"/>
+      </w:pPr>
+      <w:rPr>
+        <w:rFonts w:ascii="Wingdings" w:hAnsi="Wingdings" w:hint="default"/>
+      </w:rPr>
+    </w:lvl>
+  </w:abstractNum>
+  <w:abstractNum w:abstractNumId="7">
     <w:nsid w:val="52E14B19"/>
     <w:multiLevelType w:val="multilevel"/>
     <w:tmpl w:val="68CCD064"/>
@@ -2195,7 +2671,119 @@
       </w:pPr>
     </w:lvl>
   </w:abstractNum>
-  <w:abstractNum w:abstractNumId="7">
+  <w:abstractNum w:abstractNumId="8">
+    <w:nsid w:val="59096937"/>
+    <w:multiLevelType w:val="hybridMultilevel"/>
+    <w:tmpl w:val="034CE76E"/>
+    <w:lvl w:ilvl="0" w:tplc="7250E496">
+      <w:numFmt w:val="bullet"/>
+      <w:lvlText w:val="-"/>
+      <w:lvlJc w:val="left"/>
+      <w:pPr>
+        <w:ind w:left="720" w:hanging="360"/>
+      </w:pPr>
+      <w:rPr>
+        <w:rFonts w:ascii="Calibri" w:eastAsiaTheme="minorHAnsi" w:hAnsi="Calibri" w:cstheme="minorBidi" w:hint="default"/>
+      </w:rPr>
+    </w:lvl>
+    <w:lvl w:ilvl="1" w:tplc="08070003" w:tentative="1">
+      <w:start w:val="1"/>
+      <w:numFmt w:val="bullet"/>
+      <w:lvlText w:val="o"/>
+      <w:lvlJc w:val="left"/>
+      <w:pPr>
+        <w:ind w:left="1440" w:hanging="360"/>
+      </w:pPr>
+      <w:rPr>
+        <w:rFonts w:ascii="Courier New" w:hAnsi="Courier New" w:cs="Courier New" w:hint="default"/>
+      </w:rPr>
+    </w:lvl>
+    <w:lvl w:ilvl="2" w:tplc="08070005" w:tentative="1">
+      <w:start w:val="1"/>
+      <w:numFmt w:val="bullet"/>
+      <w:lvlText w:val=""/>
+      <w:lvlJc w:val="left"/>
+      <w:pPr>
+        <w:ind w:left="2160" w:hanging="360"/>
+      </w:pPr>
+      <w:rPr>
+        <w:rFonts w:ascii="Wingdings" w:hAnsi="Wingdings" w:hint="default"/>
+      </w:rPr>
+    </w:lvl>
+    <w:lvl w:ilvl="3" w:tplc="08070001" w:tentative="1">
+      <w:start w:val="1"/>
+      <w:numFmt w:val="bullet"/>
+      <w:lvlText w:val=""/>
+      <w:lvlJc w:val="left"/>
+      <w:pPr>
+        <w:ind w:left="2880" w:hanging="360"/>
+      </w:pPr>
+      <w:rPr>
+        <w:rFonts w:ascii="Symbol" w:hAnsi="Symbol" w:hint="default"/>
+      </w:rPr>
+    </w:lvl>
+    <w:lvl w:ilvl="4" w:tplc="08070003" w:tentative="1">
+      <w:start w:val="1"/>
+      <w:numFmt w:val="bullet"/>
+      <w:lvlText w:val="o"/>
+      <w:lvlJc w:val="left"/>
+      <w:pPr>
+        <w:ind w:left="3600" w:hanging="360"/>
+      </w:pPr>
+      <w:rPr>
+        <w:rFonts w:ascii="Courier New" w:hAnsi="Courier New" w:cs="Courier New" w:hint="default"/>
+      </w:rPr>
+    </w:lvl>
+    <w:lvl w:ilvl="5" w:tplc="08070005" w:tentative="1">
+      <w:start w:val="1"/>
+      <w:numFmt w:val="bullet"/>
+      <w:lvlText w:val=""/>
+      <w:lvlJc w:val="left"/>
+      <w:pPr>
+        <w:ind w:left="4320" w:hanging="360"/>
+      </w:pPr>
+      <w:rPr>
+        <w:rFonts w:ascii="Wingdings" w:hAnsi="Wingdings" w:hint="default"/>
+      </w:rPr>
+    </w:lvl>
+    <w:lvl w:ilvl="6" w:tplc="08070001" w:tentative="1">
+      <w:start w:val="1"/>
+      <w:numFmt w:val="bullet"/>
+      <w:lvlText w:val=""/>
+      <w:lvlJc w:val="left"/>
+      <w:pPr>
+        <w:ind w:left="5040" w:hanging="360"/>
+      </w:pPr>
+      <w:rPr>
+        <w:rFonts w:ascii="Symbol" w:hAnsi="Symbol" w:hint="default"/>
+      </w:rPr>
+    </w:lvl>
+    <w:lvl w:ilvl="7" w:tplc="08070003" w:tentative="1">
+      <w:start w:val="1"/>
+      <w:numFmt w:val="bullet"/>
+      <w:lvlText w:val="o"/>
+      <w:lvlJc w:val="left"/>
+      <w:pPr>
+        <w:ind w:left="5760" w:hanging="360"/>
+      </w:pPr>
+      <w:rPr>
+        <w:rFonts w:ascii="Courier New" w:hAnsi="Courier New" w:cs="Courier New" w:hint="default"/>
+      </w:rPr>
+    </w:lvl>
+    <w:lvl w:ilvl="8" w:tplc="08070005" w:tentative="1">
+      <w:start w:val="1"/>
+      <w:numFmt w:val="bullet"/>
+      <w:lvlText w:val=""/>
+      <w:lvlJc w:val="left"/>
+      <w:pPr>
+        <w:ind w:left="6480" w:hanging="360"/>
+      </w:pPr>
+      <w:rPr>
+        <w:rFonts w:ascii="Wingdings" w:hAnsi="Wingdings" w:hint="default"/>
+      </w:rPr>
+    </w:lvl>
+  </w:abstractNum>
+  <w:abstractNum w:abstractNumId="9">
     <w:nsid w:val="65791257"/>
     <w:multiLevelType w:val="hybridMultilevel"/>
     <w:tmpl w:val="65FA9B4C"/>
@@ -2307,7 +2895,7 @@
       </w:rPr>
     </w:lvl>
   </w:abstractNum>
-  <w:abstractNum w:abstractNumId="8">
+  <w:abstractNum w:abstractNumId="10">
     <w:nsid w:val="6A0E6482"/>
     <w:multiLevelType w:val="multilevel"/>
     <w:tmpl w:val="46CEE300"/>
@@ -2456,7 +3044,7 @@
       </w:rPr>
     </w:lvl>
   </w:abstractNum>
-  <w:abstractNum w:abstractNumId="9">
+  <w:abstractNum w:abstractNumId="11">
     <w:nsid w:val="77444301"/>
     <w:multiLevelType w:val="multilevel"/>
     <w:tmpl w:val="A434D95C"/>
@@ -2570,7 +3158,7 @@
     </w:lvl>
   </w:abstractNum>
   <w:num w:numId="1">
-    <w:abstractNumId w:val="9"/>
+    <w:abstractNumId w:val="11"/>
     <w:lvlOverride w:ilvl="0">
       <w:startOverride w:val="1"/>
     </w:lvlOverride>
@@ -2588,7 +3176,7 @@
     </w:lvlOverride>
   </w:num>
   <w:num w:numId="4">
-    <w:abstractNumId w:val="6"/>
+    <w:abstractNumId w:val="7"/>
     <w:lvlOverride w:ilvl="0">
       <w:startOverride w:val="4"/>
     </w:lvlOverride>
@@ -2603,7 +3191,7 @@
     </w:lvlOverride>
   </w:num>
   <w:num w:numId="7">
-    <w:abstractNumId w:val="8"/>
+    <w:abstractNumId w:val="10"/>
   </w:num>
   <w:num w:numId="8">
     <w:abstractNumId w:val="4"/>
@@ -2612,10 +3200,16 @@
     </w:lvlOverride>
   </w:num>
   <w:num w:numId="9">
-    <w:abstractNumId w:val="7"/>
+    <w:abstractNumId w:val="9"/>
   </w:num>
   <w:num w:numId="10">
     <w:abstractNumId w:val="1"/>
+  </w:num>
+  <w:num w:numId="11">
+    <w:abstractNumId w:val="8"/>
+  </w:num>
+  <w:num w:numId="12">
+    <w:abstractNumId w:val="6"/>
   </w:num>
 </w:numbering>
 </file>
@@ -3449,7 +4043,7 @@
   <a:extraClrSchemeLst/>
   <a:extLst>
     <a:ext uri="{05A4C25C-085E-4340-85A3-A5531E510DB2}">
-      <thm15:themeFamily xmlns="" xmlns:thm15="http://schemas.microsoft.com/office/thememl/2012/main" name="Office Theme" id="{62F939B6-93AF-4DB8-9C6B-D6C7DFDC589F}" vid="{4A3C46E8-61CC-4603-A589-7422A47A8E4A}"/>
+      <thm15:themeFamily xmlns:thm15="http://schemas.microsoft.com/office/thememl/2012/main" xmlns="" name="Office Theme" id="{62F939B6-93AF-4DB8-9C6B-D6C7DFDC589F}" vid="{4A3C46E8-61CC-4603-A589-7422A47A8E4A}"/>
     </a:ext>
   </a:extLst>
 </a:theme>

</xml_diff>